<commit_message>
final report, minor edits (almost no changes lol b/c max is perfect)
</commit_message>
<xml_diff>
--- a/FinalReport/Final report-2.docx
+++ b/FinalReport/Final report-2.docx
@@ -1,6 +1,6 @@
 
 <file path=word/document.xml><?xml version="1.0" encoding="utf-8"?>
-<w:document xmlns:wpc="http://schemas.microsoft.com/office/word/2010/wordprocessingCanvas" xmlns:mc="http://schemas.openxmlformats.org/markup-compatibility/2006" xmlns:o="urn:schemas-microsoft-com:office:office" xmlns:r="http://schemas.openxmlformats.org/officeDocument/2006/relationships" xmlns:m="http://schemas.openxmlformats.org/officeDocument/2006/math" xmlns:v="urn:schemas-microsoft-com:vml" xmlns:wp14="http://schemas.microsoft.com/office/word/2010/wordprocessingDrawing" xmlns:wp="http://schemas.openxmlformats.org/drawingml/2006/wordprocessingDrawing" xmlns:w10="urn:schemas-microsoft-com:office:word" xmlns:w="http://schemas.openxmlformats.org/wordprocessingml/2006/main" xmlns:w14="http://schemas.microsoft.com/office/word/2010/wordml" xmlns:w15="http://schemas.microsoft.com/office/word/2012/wordml" xmlns:wpg="http://schemas.microsoft.com/office/word/2010/wordprocessingGroup" xmlns:wpi="http://schemas.microsoft.com/office/word/2010/wordprocessingInk" xmlns:wne="http://schemas.microsoft.com/office/word/2006/wordml" xmlns:wps="http://schemas.microsoft.com/office/word/2010/wordprocessingShape" mc:Ignorable="w14 w15 wp14">
+<w:document xmlns:wpc="http://schemas.microsoft.com/office/word/2010/wordprocessingCanvas" xmlns:mo="http://schemas.microsoft.com/office/mac/office/2008/main" xmlns:mc="http://schemas.openxmlformats.org/markup-compatibility/2006" xmlns:mv="urn:schemas-microsoft-com:mac:vml" xmlns:o="urn:schemas-microsoft-com:office:office" xmlns:r="http://schemas.openxmlformats.org/officeDocument/2006/relationships" xmlns:m="http://schemas.openxmlformats.org/officeDocument/2006/math" xmlns:v="urn:schemas-microsoft-com:vml" xmlns:wp14="http://schemas.microsoft.com/office/word/2010/wordprocessingDrawing" xmlns:wp="http://schemas.openxmlformats.org/drawingml/2006/wordprocessingDrawing" xmlns:w10="urn:schemas-microsoft-com:office:word" xmlns:w="http://schemas.openxmlformats.org/wordprocessingml/2006/main" xmlns:w14="http://schemas.microsoft.com/office/word/2010/wordml" xmlns:w15="http://schemas.microsoft.com/office/word/2012/wordml" xmlns:wpg="http://schemas.microsoft.com/office/word/2010/wordprocessingGroup" xmlns:wpi="http://schemas.microsoft.com/office/word/2010/wordprocessingInk" xmlns:wne="http://schemas.microsoft.com/office/word/2006/wordml" xmlns:wps="http://schemas.microsoft.com/office/word/2010/wordprocessingShape" mc:Ignorable="w14 w15 wp14">
   <w:body>
     <w:p>
       <w:pPr>
@@ -100,43 +100,7 @@
           <w:sz w:val="22"/>
           <w:szCs w:val="22"/>
         </w:rPr>
-        <w:t xml:space="preserve">Dylan Ong, Eric </w:t>
-      </w:r>
-      <w:proofErr w:type="spellStart"/>
-      <w:r>
-        <w:rPr>
-          <w:rFonts w:ascii="Times New Roman" w:hAnsi="Times New Roman" w:cs="Times New Roman"/>
-          <w:sz w:val="22"/>
-          <w:szCs w:val="22"/>
-        </w:rPr>
-        <w:t>Hao</w:t>
-      </w:r>
-      <w:proofErr w:type="spellEnd"/>
-      <w:r>
-        <w:rPr>
-          <w:rFonts w:ascii="Times New Roman" w:hAnsi="Times New Roman" w:cs="Times New Roman"/>
-          <w:sz w:val="22"/>
-          <w:szCs w:val="22"/>
-        </w:rPr>
-        <w:t xml:space="preserve">, Max Schuman, </w:t>
-      </w:r>
-      <w:proofErr w:type="spellStart"/>
-      <w:r>
-        <w:rPr>
-          <w:rFonts w:ascii="Times New Roman" w:hAnsi="Times New Roman" w:cs="Times New Roman"/>
-          <w:sz w:val="22"/>
-          <w:szCs w:val="22"/>
-        </w:rPr>
-        <w:t>Siyu</w:t>
-      </w:r>
-      <w:proofErr w:type="spellEnd"/>
-      <w:r>
-        <w:rPr>
-          <w:rFonts w:ascii="Times New Roman" w:hAnsi="Times New Roman" w:cs="Times New Roman"/>
-          <w:sz w:val="22"/>
-          <w:szCs w:val="22"/>
-        </w:rPr>
-        <w:t xml:space="preserve"> Zhang</w:t>
+        <w:t>Dylan Ong, Eric Hao, Max Schuman, Siyu Zhang</w:t>
       </w:r>
     </w:p>
     <w:p>
@@ -175,18 +139,18 @@
           <w:sz w:val="22"/>
           <w:szCs w:val="22"/>
         </w:rPr>
-        <w:t xml:space="preserve">Northwestern University, EECS 349 </w:t>
-      </w:r>
-      <w:proofErr w:type="spellStart"/>
+        <w:t>Northwest</w:t>
+      </w:r>
       <w:r>
         <w:rPr>
           <w:rFonts w:ascii="Times New Roman" w:hAnsi="Times New Roman" w:cs="Times New Roman"/>
           <w:sz w:val="22"/>
           <w:szCs w:val="22"/>
         </w:rPr>
-        <w:t>Maching</w:t>
-      </w:r>
-      <w:proofErr w:type="spellEnd"/>
+        <w:t>ern University, EECS 349 Machine</w:t>
+      </w:r>
+      <w:bookmarkStart w:id="0" w:name="_GoBack"/>
+      <w:bookmarkEnd w:id="0"/>
       <w:r>
         <w:rPr>
           <w:rFonts w:ascii="Times New Roman" w:hAnsi="Times New Roman" w:cs="Times New Roman"/>
@@ -373,117 +337,7 @@
           <w:sz w:val="22"/>
           <w:szCs w:val="22"/>
         </w:rPr>
-        <w:t xml:space="preserve">ch song, we scraped data from Spotify, Last.fm, and various song lyric websites to generate a list of 23 attributes and metrics. These covered general information about each song (year of release, genre, and song duration), measures of each song’s popularity (Spotify popularity; Last.fm followers of the artist, listeners to the song, and play count of the song), metrics characterizing each song’s lyrics (word count, </w:t>
-      </w:r>
-      <w:proofErr w:type="spellStart"/>
-      <w:r>
-        <w:rPr>
-          <w:rFonts w:ascii="Times New Roman" w:eastAsia="System Font" w:hAnsi="Times New Roman" w:cs="Times New Roman"/>
-          <w:color w:val="16191F"/>
-          <w:kern w:val="0"/>
-          <w:sz w:val="22"/>
-          <w:szCs w:val="22"/>
-        </w:rPr>
-        <w:t>Flesch</w:t>
-      </w:r>
-      <w:proofErr w:type="spellEnd"/>
-      <w:r>
-        <w:rPr>
-          <w:rFonts w:ascii="Times New Roman" w:eastAsia="System Font" w:hAnsi="Times New Roman" w:cs="Times New Roman"/>
-          <w:color w:val="16191F"/>
-          <w:kern w:val="0"/>
-          <w:sz w:val="22"/>
-          <w:szCs w:val="22"/>
-        </w:rPr>
-        <w:t xml:space="preserve"> reading ease, and the positivity and subjectivity of the lyrics), and metrics characterizing each song’s music as calculated by Spotify (key, major/minor modality, and time signature; </w:t>
-      </w:r>
-      <w:proofErr w:type="spellStart"/>
-      <w:r>
-        <w:rPr>
-          <w:rFonts w:ascii="Times New Roman" w:eastAsia="System Font" w:hAnsi="Times New Roman" w:cs="Times New Roman"/>
-          <w:color w:val="16191F"/>
-          <w:kern w:val="0"/>
-          <w:sz w:val="22"/>
-          <w:szCs w:val="22"/>
-        </w:rPr>
-        <w:t>danceability</w:t>
-      </w:r>
-      <w:proofErr w:type="spellEnd"/>
-      <w:r>
-        <w:rPr>
-          <w:rFonts w:ascii="Times New Roman" w:eastAsia="System Font" w:hAnsi="Times New Roman" w:cs="Times New Roman"/>
-          <w:color w:val="16191F"/>
-          <w:kern w:val="0"/>
-          <w:sz w:val="22"/>
-          <w:szCs w:val="22"/>
-        </w:rPr>
-        <w:t xml:space="preserve">, energy, tempo, and loudness; </w:t>
-      </w:r>
-      <w:proofErr w:type="spellStart"/>
-      <w:r>
-        <w:rPr>
-          <w:rFonts w:ascii="Times New Roman" w:eastAsia="System Font" w:hAnsi="Times New Roman" w:cs="Times New Roman"/>
-          <w:color w:val="16191F"/>
-          <w:kern w:val="0"/>
-          <w:sz w:val="22"/>
-          <w:szCs w:val="22"/>
-        </w:rPr>
-        <w:t>speechiness</w:t>
-      </w:r>
-      <w:proofErr w:type="spellEnd"/>
-      <w:r>
-        <w:rPr>
-          <w:rFonts w:ascii="Times New Roman" w:eastAsia="System Font" w:hAnsi="Times New Roman" w:cs="Times New Roman"/>
-          <w:color w:val="16191F"/>
-          <w:kern w:val="0"/>
-          <w:sz w:val="22"/>
-          <w:szCs w:val="22"/>
-        </w:rPr>
-        <w:t xml:space="preserve">, </w:t>
-      </w:r>
-      <w:proofErr w:type="spellStart"/>
-      <w:r>
-        <w:rPr>
-          <w:rFonts w:ascii="Times New Roman" w:eastAsia="System Font" w:hAnsi="Times New Roman" w:cs="Times New Roman"/>
-          <w:color w:val="16191F"/>
-          <w:kern w:val="0"/>
-          <w:sz w:val="22"/>
-          <w:szCs w:val="22"/>
-        </w:rPr>
-        <w:t>acousticness</w:t>
-      </w:r>
-      <w:proofErr w:type="spellEnd"/>
-      <w:r>
-        <w:rPr>
-          <w:rFonts w:ascii="Times New Roman" w:eastAsia="System Font" w:hAnsi="Times New Roman" w:cs="Times New Roman"/>
-          <w:color w:val="16191F"/>
-          <w:kern w:val="0"/>
-          <w:sz w:val="22"/>
-          <w:szCs w:val="22"/>
-        </w:rPr>
-        <w:t xml:space="preserve">, </w:t>
-      </w:r>
-      <w:proofErr w:type="spellStart"/>
-      <w:r>
-        <w:rPr>
-          <w:rFonts w:ascii="Times New Roman" w:eastAsia="System Font" w:hAnsi="Times New Roman" w:cs="Times New Roman"/>
-          <w:color w:val="16191F"/>
-          <w:kern w:val="0"/>
-          <w:sz w:val="22"/>
-          <w:szCs w:val="22"/>
-        </w:rPr>
-        <w:t>instrumentalness</w:t>
-      </w:r>
-      <w:proofErr w:type="spellEnd"/>
-      <w:r>
-        <w:rPr>
-          <w:rFonts w:ascii="Times New Roman" w:eastAsia="System Font" w:hAnsi="Times New Roman" w:cs="Times New Roman"/>
-          <w:color w:val="16191F"/>
-          <w:kern w:val="0"/>
-          <w:sz w:val="22"/>
-          <w:szCs w:val="22"/>
-        </w:rPr>
-        <w:t xml:space="preserve">, and liveness; and the positivity of the music). </w:t>
+        <w:t xml:space="preserve">ch song, we scraped data from Spotify, Last.fm, and various song lyric websites to generate a list of 23 attributes and metrics. These covered general information about each song (year of release, genre, and song duration), measures of each song’s popularity (Spotify popularity; Last.fm followers of the artist, listeners to the song, and play count of the song), metrics characterizing each song’s lyrics (word count, Flesch reading ease, and the positivity and subjectivity of the lyrics), and metrics characterizing each song’s music as calculated by Spotify (key, major/minor modality, and time signature; danceability, energy, tempo, and loudness; speechiness, acousticness, instrumentalness, and liveness; and the positivity of the music). </w:t>
       </w:r>
     </w:p>
     <w:p>
@@ -993,7 +847,6 @@
           <w:noProof/>
           <w:sz w:val="22"/>
           <w:szCs w:val="22"/>
-          <w:lang w:eastAsia="en-US"/>
         </w:rPr>
         <w:drawing>
           <wp:inline distT="0" distB="0" distL="0" distR="0" wp14:anchorId="2D0DF5B5" wp14:editId="7C8C12CD">
@@ -1222,7 +1075,6 @@
               </w:rPr>
               <w:t xml:space="preserve">Predicted </w:t>
             </w:r>
-            <w:proofErr w:type="spellStart"/>
             <w:r>
               <w:rPr>
                 <w:rFonts w:ascii="Times New Roman" w:hAnsi="Times New Roman" w:cs="Times New Roman"/>
@@ -1231,7 +1083,6 @@
               </w:rPr>
               <w:t>Winner_Score</w:t>
             </w:r>
-            <w:proofErr w:type="spellEnd"/>
           </w:p>
         </w:tc>
       </w:tr>
@@ -1402,7 +1253,6 @@
                 <w:szCs w:val="22"/>
               </w:rPr>
             </w:pPr>
-            <w:proofErr w:type="spellStart"/>
             <w:r>
               <w:rPr>
                 <w:rFonts w:ascii="Times New Roman" w:hAnsi="Times New Roman" w:cs="Times New Roman"/>
@@ -1411,7 +1261,6 @@
               </w:rPr>
               <w:t>Beyonce</w:t>
             </w:r>
-            <w:proofErr w:type="spellEnd"/>
           </w:p>
         </w:tc>
         <w:tc>
@@ -1603,7 +1452,6 @@
                 <w:szCs w:val="22"/>
               </w:rPr>
             </w:pPr>
-            <w:proofErr w:type="spellStart"/>
             <w:r>
               <w:rPr>
                 <w:rFonts w:ascii="Times New Roman" w:hAnsi="Times New Roman" w:cs="Times New Roman"/>
@@ -1612,7 +1460,6 @@
               </w:rPr>
               <w:t>Beyonce</w:t>
             </w:r>
-            <w:proofErr w:type="spellEnd"/>
           </w:p>
         </w:tc>
         <w:tc>
@@ -2178,7 +2025,6 @@
                 <w:szCs w:val="22"/>
               </w:rPr>
             </w:pPr>
-            <w:proofErr w:type="spellStart"/>
             <w:r>
               <w:rPr>
                 <w:rFonts w:ascii="Times New Roman" w:hAnsi="Times New Roman" w:cs="Times New Roman"/>
@@ -2187,7 +2033,6 @@
               </w:rPr>
               <w:t>Traveller</w:t>
             </w:r>
-            <w:proofErr w:type="spellEnd"/>
           </w:p>
         </w:tc>
         <w:tc>
@@ -2510,18 +2355,8 @@
                 <w:sz w:val="22"/>
                 <w:szCs w:val="22"/>
               </w:rPr>
-              <w:t xml:space="preserve">Kelsea </w:t>
-            </w:r>
-            <w:proofErr w:type="spellStart"/>
-            <w:r>
-              <w:rPr>
-                <w:rFonts w:ascii="Times New Roman" w:hAnsi="Times New Roman" w:cs="Times New Roman"/>
-                <w:sz w:val="22"/>
-                <w:szCs w:val="22"/>
-              </w:rPr>
-              <w:t>Ballerini</w:t>
-            </w:r>
-            <w:proofErr w:type="spellEnd"/>
+              <w:t>Kelsea Ballerini</w:t>
+            </w:r>
           </w:p>
         </w:tc>
         <w:tc>
@@ -3296,25 +3131,7 @@
           <w:sz w:val="22"/>
           <w:szCs w:val="22"/>
         </w:rPr>
-        <w:t xml:space="preserve"> (although it is worth nothing that no artist has ever had two songs nominated for Record of the Year in the same year, as we predict with </w:t>
-      </w:r>
-      <w:proofErr w:type="spellStart"/>
-      <w:r>
-        <w:rPr>
-          <w:rFonts w:ascii="Times New Roman" w:hAnsi="Times New Roman" w:cs="Times New Roman"/>
-          <w:sz w:val="22"/>
-          <w:szCs w:val="22"/>
-        </w:rPr>
-        <w:t>Beyonce</w:t>
-      </w:r>
-      <w:proofErr w:type="spellEnd"/>
-      <w:r>
-        <w:rPr>
-          <w:rFonts w:ascii="Times New Roman" w:hAnsi="Times New Roman" w:cs="Times New Roman"/>
-          <w:sz w:val="22"/>
-          <w:szCs w:val="22"/>
-        </w:rPr>
-        <w:t xml:space="preserve"> in our ranking). However, Ultralight Beam is the only song that clears the 0.2 threshold by projected score, indicating that our model does not rate this year’s songs to date particularly highly.</w:t>
+        <w:t xml:space="preserve"> (although it is worth nothing that no artist has ever had two songs nominated for Record of the Year in the same year, as we predict with Beyonce in our ranking). However, Ultralight Beam is the only song that clears the 0.2 threshold by projected score, indicating that our model does not rate this year’s songs to date particularly highly.</w:t>
       </w:r>
     </w:p>
     <w:p>
@@ -3370,8 +3187,6 @@
           <w:szCs w:val="22"/>
         </w:rPr>
       </w:pPr>
-      <w:bookmarkStart w:id="0" w:name="_GoBack"/>
-      <w:bookmarkEnd w:id="0"/>
     </w:p>
     <w:p>
       <w:pPr>
@@ -3412,25 +3227,15 @@
           <w:sz w:val="22"/>
           <w:szCs w:val="22"/>
         </w:rPr>
-        <w:t xml:space="preserve">Dataset: Dylan Ong, Eric </w:t>
-      </w:r>
-      <w:proofErr w:type="spellStart"/>
+        <w:t>Data: D</w:t>
+      </w:r>
       <w:r>
         <w:rPr>
           <w:rFonts w:ascii="Times New Roman" w:hAnsi="Times New Roman" w:cs="Times New Roman"/>
           <w:sz w:val="22"/>
           <w:szCs w:val="22"/>
         </w:rPr>
-        <w:t>Hao</w:t>
-      </w:r>
-      <w:proofErr w:type="spellEnd"/>
-      <w:r>
-        <w:rPr>
-          <w:rFonts w:ascii="Times New Roman" w:hAnsi="Times New Roman" w:cs="Times New Roman"/>
-          <w:sz w:val="22"/>
-          <w:szCs w:val="22"/>
-        </w:rPr>
-        <w:t>, Max Schuman</w:t>
+        <w:t>ylan Ong, Eric Hao, Max Schuman</w:t>
       </w:r>
     </w:p>
     <w:p>
@@ -3447,25 +3252,7 @@
           <w:sz w:val="22"/>
           <w:szCs w:val="22"/>
         </w:rPr>
-        <w:t xml:space="preserve">Training models: Max Schuman, </w:t>
-      </w:r>
-      <w:proofErr w:type="spellStart"/>
-      <w:r>
-        <w:rPr>
-          <w:rFonts w:ascii="Times New Roman" w:hAnsi="Times New Roman" w:cs="Times New Roman"/>
-          <w:sz w:val="22"/>
-          <w:szCs w:val="22"/>
-        </w:rPr>
-        <w:t>Siyu</w:t>
-      </w:r>
-      <w:proofErr w:type="spellEnd"/>
-      <w:r>
-        <w:rPr>
-          <w:rFonts w:ascii="Times New Roman" w:hAnsi="Times New Roman" w:cs="Times New Roman"/>
-          <w:sz w:val="22"/>
-          <w:szCs w:val="22"/>
-        </w:rPr>
-        <w:t xml:space="preserve"> Zhang</w:t>
+        <w:t>Model: Max Schuman, Siyu Zhang</w:t>
       </w:r>
     </w:p>
     <w:p>
@@ -3482,33 +3269,13 @@
           <w:sz w:val="22"/>
           <w:szCs w:val="22"/>
         </w:rPr>
-        <w:t xml:space="preserve">Report: </w:t>
-      </w:r>
-      <w:proofErr w:type="spellStart"/>
-      <w:r>
-        <w:rPr>
-          <w:rFonts w:ascii="Times New Roman" w:hAnsi="Times New Roman" w:cs="Times New Roman"/>
-          <w:sz w:val="22"/>
-          <w:szCs w:val="22"/>
-        </w:rPr>
-        <w:t>Siyu</w:t>
-      </w:r>
-      <w:proofErr w:type="spellEnd"/>
-      <w:r>
-        <w:rPr>
-          <w:rFonts w:ascii="Times New Roman" w:hAnsi="Times New Roman" w:cs="Times New Roman"/>
-          <w:sz w:val="22"/>
-          <w:szCs w:val="22"/>
-        </w:rPr>
-        <w:t xml:space="preserve"> Zhang</w:t>
+        <w:t>Report: Siyu Zhang, Max Schuman</w:t>
       </w:r>
     </w:p>
     <w:p>
       <w:pPr>
         <w:rPr>
           <w:rFonts w:ascii="Times New Roman" w:hAnsi="Times New Roman" w:cs="Times New Roman"/>
-          <w:sz w:val="22"/>
-          <w:szCs w:val="22"/>
         </w:rPr>
       </w:pPr>
       <w:r>
@@ -3517,15 +3284,8 @@
           <w:sz w:val="22"/>
           <w:szCs w:val="22"/>
         </w:rPr>
-        <w:t>Website: All</w:t>
-      </w:r>
-    </w:p>
-    <w:p>
-      <w:pPr>
-        <w:rPr>
-          <w:rFonts w:ascii="Times New Roman" w:hAnsi="Times New Roman" w:cs="Times New Roman"/>
-        </w:rPr>
-      </w:pPr>
+        <w:t>Website: Eric Hao, Siyu Zhang</w:t>
+      </w:r>
     </w:p>
     <w:p>
       <w:pPr>
@@ -3579,7 +3339,7 @@
     </w:rPrDefault>
     <w:pPrDefault/>
   </w:docDefaults>
-  <w:latentStyles w:defLockedState="0" w:defUIPriority="99" w:defSemiHidden="0" w:defUnhideWhenUsed="0" w:defQFormat="0" w:count="371">
+  <w:latentStyles w:defLockedState="0" w:defUIPriority="99" w:defSemiHidden="0" w:defUnhideWhenUsed="0" w:defQFormat="0" w:count="380">
     <w:lsdException w:name="Normal" w:uiPriority="0" w:qFormat="1"/>
     <w:lsdException w:name="heading 1" w:uiPriority="9" w:qFormat="1"/>
     <w:lsdException w:name="heading 2" w:semiHidden="1" w:uiPriority="9" w:unhideWhenUsed="1" w:qFormat="1"/>
@@ -4005,6 +3765,7 @@
     <w:uiPriority w:val="39"/>
     <w:rsid w:val="00FB2095"/>
     <w:tblPr>
+      <w:tblInd w:w="0" w:type="dxa"/>
       <w:tblBorders>
         <w:top w:val="single" w:sz="4" w:space="0" w:color="auto"/>
         <w:left w:val="single" w:sz="4" w:space="0" w:color="auto"/>
@@ -4013,6 +3774,12 @@
         <w:insideH w:val="single" w:sz="4" w:space="0" w:color="auto"/>
         <w:insideV w:val="single" w:sz="4" w:space="0" w:color="auto"/>
       </w:tblBorders>
+      <w:tblCellMar>
+        <w:top w:w="0" w:type="dxa"/>
+        <w:left w:w="108" w:type="dxa"/>
+        <w:bottom w:w="0" w:type="dxa"/>
+        <w:right w:w="108" w:type="dxa"/>
+      </w:tblCellMar>
     </w:tblPr>
   </w:style>
   <w:style w:type="table" w:styleId="TableGridLight">
@@ -4021,6 +3788,7 @@
     <w:uiPriority w:val="40"/>
     <w:rsid w:val="002D6DF8"/>
     <w:tblPr>
+      <w:tblInd w:w="0" w:type="dxa"/>
       <w:tblBorders>
         <w:top w:val="single" w:sz="4" w:space="0" w:color="BFBFBF" w:themeColor="background1" w:themeShade="BF"/>
         <w:left w:val="single" w:sz="4" w:space="0" w:color="BFBFBF" w:themeColor="background1" w:themeShade="BF"/>
@@ -4029,6 +3797,12 @@
         <w:insideH w:val="single" w:sz="4" w:space="0" w:color="BFBFBF" w:themeColor="background1" w:themeShade="BF"/>
         <w:insideV w:val="single" w:sz="4" w:space="0" w:color="BFBFBF" w:themeColor="background1" w:themeShade="BF"/>
       </w:tblBorders>
+      <w:tblCellMar>
+        <w:top w:w="0" w:type="dxa"/>
+        <w:left w:w="108" w:type="dxa"/>
+        <w:bottom w:w="0" w:type="dxa"/>
+        <w:right w:w="108" w:type="dxa"/>
+      </w:tblCellMar>
     </w:tblPr>
   </w:style>
   <w:style w:type="table" w:styleId="PlainTable1">
@@ -4039,6 +3813,7 @@
     <w:tblPr>
       <w:tblStyleRowBandSize w:val="1"/>
       <w:tblStyleColBandSize w:val="1"/>
+      <w:tblInd w:w="0" w:type="dxa"/>
       <w:tblBorders>
         <w:top w:val="single" w:sz="4" w:space="0" w:color="BFBFBF" w:themeColor="background1" w:themeShade="BF"/>
         <w:left w:val="single" w:sz="4" w:space="0" w:color="BFBFBF" w:themeColor="background1" w:themeShade="BF"/>
@@ -4047,6 +3822,12 @@
         <w:insideH w:val="single" w:sz="4" w:space="0" w:color="BFBFBF" w:themeColor="background1" w:themeShade="BF"/>
         <w:insideV w:val="single" w:sz="4" w:space="0" w:color="BFBFBF" w:themeColor="background1" w:themeShade="BF"/>
       </w:tblBorders>
+      <w:tblCellMar>
+        <w:top w:w="0" w:type="dxa"/>
+        <w:left w:w="108" w:type="dxa"/>
+        <w:bottom w:w="0" w:type="dxa"/>
+        <w:right w:w="108" w:type="dxa"/>
+      </w:tblCellMar>
     </w:tblPr>
     <w:tblStylePr w:type="firstRow">
       <w:rPr>
@@ -4099,10 +3880,17 @@
     <w:tblPr>
       <w:tblStyleRowBandSize w:val="1"/>
       <w:tblStyleColBandSize w:val="1"/>
+      <w:tblInd w:w="0" w:type="dxa"/>
       <w:tblBorders>
         <w:top w:val="single" w:sz="4" w:space="0" w:color="7F7F7F" w:themeColor="text1" w:themeTint="80"/>
         <w:bottom w:val="single" w:sz="4" w:space="0" w:color="7F7F7F" w:themeColor="text1" w:themeTint="80"/>
       </w:tblBorders>
+      <w:tblCellMar>
+        <w:top w:w="0" w:type="dxa"/>
+        <w:left w:w="108" w:type="dxa"/>
+        <w:bottom w:w="0" w:type="dxa"/>
+        <w:right w:w="108" w:type="dxa"/>
+      </w:tblCellMar>
     </w:tblPr>
     <w:tblStylePr w:type="firstRow">
       <w:rPr>
@@ -4176,6 +3964,13 @@
     <w:tblPr>
       <w:tblStyleRowBandSize w:val="1"/>
       <w:tblStyleColBandSize w:val="1"/>
+      <w:tblInd w:w="0" w:type="dxa"/>
+      <w:tblCellMar>
+        <w:top w:w="0" w:type="dxa"/>
+        <w:left w:w="108" w:type="dxa"/>
+        <w:bottom w:w="0" w:type="dxa"/>
+        <w:right w:w="108" w:type="dxa"/>
+      </w:tblCellMar>
     </w:tblPr>
     <w:tblStylePr w:type="firstRow">
       <w:rPr>
@@ -4266,6 +4061,13 @@
     <w:tblPr>
       <w:tblStyleRowBandSize w:val="1"/>
       <w:tblStyleColBandSize w:val="1"/>
+      <w:tblInd w:w="0" w:type="dxa"/>
+      <w:tblCellMar>
+        <w:top w:w="0" w:type="dxa"/>
+        <w:left w:w="108" w:type="dxa"/>
+        <w:bottom w:w="0" w:type="dxa"/>
+        <w:right w:w="108" w:type="dxa"/>
+      </w:tblCellMar>
     </w:tblPr>
     <w:tblStylePr w:type="firstRow">
       <w:rPr>
@@ -4312,6 +4114,13 @@
     <w:tblPr>
       <w:tblStyleRowBandSize w:val="1"/>
       <w:tblStyleColBandSize w:val="1"/>
+      <w:tblInd w:w="0" w:type="dxa"/>
+      <w:tblCellMar>
+        <w:top w:w="0" w:type="dxa"/>
+        <w:left w:w="108" w:type="dxa"/>
+        <w:bottom w:w="0" w:type="dxa"/>
+        <w:right w:w="108" w:type="dxa"/>
+      </w:tblCellMar>
     </w:tblPr>
     <w:tblStylePr w:type="firstRow">
       <w:rPr>
@@ -4547,70 +4356,70 @@
                 <c:formatCode>General</c:formatCode>
                 <c:ptCount val="22"/>
                 <c:pt idx="0">
-                  <c:v>2011</c:v>
+                  <c:v>2011.0</c:v>
                 </c:pt>
                 <c:pt idx="1">
-                  <c:v>2011</c:v>
+                  <c:v>2011.0</c:v>
                 </c:pt>
                 <c:pt idx="2">
-                  <c:v>2011</c:v>
+                  <c:v>2011.0</c:v>
                 </c:pt>
                 <c:pt idx="3">
-                  <c:v>2011</c:v>
+                  <c:v>2011.0</c:v>
                 </c:pt>
                 <c:pt idx="4">
-                  <c:v>2011</c:v>
+                  <c:v>2011.0</c:v>
                 </c:pt>
                 <c:pt idx="5">
-                  <c:v>2012</c:v>
+                  <c:v>2012.0</c:v>
                 </c:pt>
                 <c:pt idx="6">
-                  <c:v>2012</c:v>
+                  <c:v>2012.0</c:v>
                 </c:pt>
                 <c:pt idx="7">
-                  <c:v>2012</c:v>
+                  <c:v>2012.0</c:v>
                 </c:pt>
                 <c:pt idx="8">
-                  <c:v>2012</c:v>
+                  <c:v>2012.0</c:v>
                 </c:pt>
                 <c:pt idx="9">
-                  <c:v>2012</c:v>
+                  <c:v>2012.0</c:v>
                 </c:pt>
                 <c:pt idx="10">
-                  <c:v>2013</c:v>
+                  <c:v>2013.0</c:v>
                 </c:pt>
                 <c:pt idx="11">
-                  <c:v>2013</c:v>
+                  <c:v>2013.0</c:v>
                 </c:pt>
                 <c:pt idx="12">
-                  <c:v>2013</c:v>
+                  <c:v>2013.0</c:v>
                 </c:pt>
                 <c:pt idx="13">
-                  <c:v>2013</c:v>
+                  <c:v>2013.0</c:v>
                 </c:pt>
                 <c:pt idx="14">
-                  <c:v>2014</c:v>
+                  <c:v>2014.0</c:v>
                 </c:pt>
                 <c:pt idx="15">
-                  <c:v>2014</c:v>
+                  <c:v>2014.0</c:v>
                 </c:pt>
                 <c:pt idx="16">
-                  <c:v>2014</c:v>
+                  <c:v>2014.0</c:v>
                 </c:pt>
                 <c:pt idx="17">
-                  <c:v>2014</c:v>
+                  <c:v>2014.0</c:v>
                 </c:pt>
                 <c:pt idx="18">
-                  <c:v>2015</c:v>
+                  <c:v>2015.0</c:v>
                 </c:pt>
                 <c:pt idx="19">
-                  <c:v>2015</c:v>
+                  <c:v>2015.0</c:v>
                 </c:pt>
                 <c:pt idx="20">
-                  <c:v>2015</c:v>
+                  <c:v>2015.0</c:v>
                 </c:pt>
                 <c:pt idx="21">
-                  <c:v>2015</c:v>
+                  <c:v>2015.0</c:v>
                 </c:pt>
               </c:numCache>
             </c:numRef>
@@ -4622,70 +4431,70 @@
                 <c:formatCode>General</c:formatCode>
                 <c:ptCount val="22"/>
                 <c:pt idx="0">
-                  <c:v>4</c:v>
+                  <c:v>4.0</c:v>
                 </c:pt>
                 <c:pt idx="1">
-                  <c:v>5</c:v>
+                  <c:v>5.0</c:v>
                 </c:pt>
                 <c:pt idx="2">
-                  <c:v>7</c:v>
+                  <c:v>7.0</c:v>
                 </c:pt>
                 <c:pt idx="3">
-                  <c:v>35</c:v>
+                  <c:v>35.0</c:v>
                 </c:pt>
                 <c:pt idx="4">
-                  <c:v>78</c:v>
+                  <c:v>78.0</c:v>
                 </c:pt>
                 <c:pt idx="5">
-                  <c:v>14</c:v>
+                  <c:v>14.0</c:v>
                 </c:pt>
                 <c:pt idx="6">
-                  <c:v>16</c:v>
+                  <c:v>16.0</c:v>
                 </c:pt>
                 <c:pt idx="7">
-                  <c:v>22</c:v>
+                  <c:v>22.0</c:v>
                 </c:pt>
                 <c:pt idx="8">
-                  <c:v>53</c:v>
+                  <c:v>53.0</c:v>
                 </c:pt>
                 <c:pt idx="9">
-                  <c:v>64</c:v>
+                  <c:v>64.0</c:v>
                 </c:pt>
                 <c:pt idx="10">
-                  <c:v>7</c:v>
+                  <c:v>7.0</c:v>
                 </c:pt>
                 <c:pt idx="11">
-                  <c:v>9</c:v>
+                  <c:v>9.0</c:v>
                 </c:pt>
                 <c:pt idx="12">
-                  <c:v>29</c:v>
+                  <c:v>29.0</c:v>
                 </c:pt>
                 <c:pt idx="13">
-                  <c:v>32</c:v>
+                  <c:v>32.0</c:v>
                 </c:pt>
                 <c:pt idx="14">
-                  <c:v>19</c:v>
+                  <c:v>19.0</c:v>
                 </c:pt>
                 <c:pt idx="15">
-                  <c:v>53</c:v>
+                  <c:v>53.0</c:v>
                 </c:pt>
                 <c:pt idx="16">
-                  <c:v>65</c:v>
+                  <c:v>65.0</c:v>
                 </c:pt>
                 <c:pt idx="17">
-                  <c:v>71</c:v>
+                  <c:v>71.0</c:v>
                 </c:pt>
                 <c:pt idx="18">
-                  <c:v>1</c:v>
+                  <c:v>1.0</c:v>
                 </c:pt>
                 <c:pt idx="19">
-                  <c:v>10</c:v>
+                  <c:v>10.0</c:v>
                 </c:pt>
                 <c:pt idx="20">
-                  <c:v>13</c:v>
+                  <c:v>13.0</c:v>
                 </c:pt>
                 <c:pt idx="21">
-                  <c:v>41</c:v>
+                  <c:v>41.0</c:v>
                 </c:pt>
               </c:numCache>
             </c:numRef>
@@ -4725,19 +4534,19 @@
                 <c:formatCode>General</c:formatCode>
                 <c:ptCount val="5"/>
                 <c:pt idx="0">
-                  <c:v>2011</c:v>
+                  <c:v>2011.0</c:v>
                 </c:pt>
                 <c:pt idx="1">
-                  <c:v>2012</c:v>
+                  <c:v>2012.0</c:v>
                 </c:pt>
                 <c:pt idx="2">
-                  <c:v>2013</c:v>
+                  <c:v>2013.0</c:v>
                 </c:pt>
                 <c:pt idx="3">
-                  <c:v>2014</c:v>
+                  <c:v>2014.0</c:v>
                 </c:pt>
                 <c:pt idx="4">
-                  <c:v>2015</c:v>
+                  <c:v>2015.0</c:v>
                 </c:pt>
               </c:numCache>
             </c:numRef>
@@ -4749,19 +4558,19 @@
                 <c:formatCode>General</c:formatCode>
                 <c:ptCount val="5"/>
                 <c:pt idx="0">
-                  <c:v>1</c:v>
+                  <c:v>1.0</c:v>
                 </c:pt>
                 <c:pt idx="1">
-                  <c:v>1</c:v>
+                  <c:v>1.0</c:v>
                 </c:pt>
                 <c:pt idx="2">
-                  <c:v>5</c:v>
+                  <c:v>5.0</c:v>
                 </c:pt>
                 <c:pt idx="3">
-                  <c:v>1</c:v>
+                  <c:v>1.0</c:v>
                 </c:pt>
                 <c:pt idx="4">
-                  <c:v>21</c:v>
+                  <c:v>21.0</c:v>
                 </c:pt>
               </c:numCache>
             </c:numRef>
@@ -4776,15 +4585,15 @@
           <c:showPercent val="0"/>
           <c:showBubbleSize val="0"/>
         </c:dLbls>
-        <c:axId val="776986176"/>
-        <c:axId val="776987264"/>
+        <c:axId val="-2126806800"/>
+        <c:axId val="-2107725360"/>
       </c:scatterChart>
       <c:valAx>
-        <c:axId val="776986176"/>
+        <c:axId val="-2126806800"/>
         <c:scaling>
           <c:orientation val="minMax"/>
-          <c:max val="2015"/>
-          <c:min val="2011"/>
+          <c:max val="2015.0"/>
+          <c:min val="2011.0"/>
         </c:scaling>
         <c:delete val="0"/>
         <c:axPos val="b"/>
@@ -4834,13 +4643,13 @@
             <a:endParaRPr lang="en-US"/>
           </a:p>
         </c:txPr>
-        <c:crossAx val="776987264"/>
+        <c:crossAx val="-2107725360"/>
         <c:crosses val="autoZero"/>
         <c:crossBetween val="midCat"/>
-        <c:majorUnit val="1"/>
+        <c:majorUnit val="1.0"/>
       </c:valAx>
       <c:valAx>
-        <c:axId val="776987264"/>
+        <c:axId val="-2107725360"/>
         <c:scaling>
           <c:orientation val="minMax"/>
         </c:scaling>
@@ -4897,7 +4706,7 @@
             <a:endParaRPr lang="en-US"/>
           </a:p>
         </c:txPr>
-        <c:crossAx val="776986176"/>
+        <c:crossAx val="-2126806800"/>
         <c:crosses val="autoZero"/>
         <c:crossBetween val="midCat"/>
       </c:valAx>

</xml_diff>